<commit_message>
Creating Create and Insert Lab 9
Up to all people
</commit_message>
<xml_diff>
--- a/Lab 9/Normalization Three.docx
+++ b/Lab 9/Normalization Three.docx
@@ -15,15 +15,7 @@
         <w:pStyle w:val="Default"/>
       </w:pPr>
       <w:r>
-        <w:t xml:space="preserve">Professor </w:t>
-      </w:r>
-      <w:proofErr w:type="spellStart"/>
-      <w:r>
-        <w:t>Labouseur</w:t>
-      </w:r>
-      <w:proofErr w:type="spellEnd"/>
-      <w:r>
-        <w:t xml:space="preserve"> </w:t>
+        <w:t xml:space="preserve">Professor Labouseur </w:t>
       </w:r>
     </w:p>
     <w:p>
@@ -33,21 +25,13 @@
       <w:r>
         <w:t xml:space="preserve">CMPT-308-Database Systems </w:t>
       </w:r>
-      <w:bookmarkStart w:id="0" w:name="_GoBack"/>
-      <w:bookmarkEnd w:id="0"/>
     </w:p>
     <w:p>
       <w:pPr>
         <w:pStyle w:val="Default"/>
       </w:pPr>
       <w:r>
-        <w:t>April</w:t>
-      </w:r>
-      <w:r>
-        <w:t xml:space="preserve"> </w:t>
-      </w:r>
-      <w:r>
-        <w:t>10</w:t>
+        <w:t>April 10</w:t>
       </w:r>
       <w:r>
         <w:rPr>
@@ -56,10 +40,7 @@
         <w:t>th</w:t>
       </w:r>
       <w:r>
-        <w:t xml:space="preserve"> </w:t>
-      </w:r>
-      <w:r>
-        <w:t xml:space="preserve">2014 </w:t>
+        <w:t xml:space="preserve"> 2014 </w:t>
       </w:r>
     </w:p>
     <w:p>
@@ -79,17 +60,8 @@
           <w:sz w:val="24"/>
           <w:szCs w:val="24"/>
         </w:rPr>
-        <w:t xml:space="preserve">Normalization </w:t>
+        <w:t>Normalization Three</w:t>
       </w:r>
-      <w:r>
-        <w:rPr>
-          <w:i/>
-          <w:iCs/>
-          <w:sz w:val="24"/>
-          <w:szCs w:val="24"/>
-        </w:rPr>
-        <w:t>Three</w:t>
-      </w:r>
     </w:p>
     <w:p>
       <w:pPr>
@@ -99,6 +71,7 @@
           <w:szCs w:val="24"/>
         </w:rPr>
       </w:pPr>
+      <w:bookmarkStart w:id="0" w:name="_GoBack"/>
       <w:r>
         <w:rPr>
           <w:noProof/>
@@ -123,13 +96,95 @@
             <v:path o:extrusionok="f" gradientshapeok="t" o:connecttype="rect"/>
             <o:lock v:ext="edit" aspectratio="t"/>
           </v:shapetype>
-          <v:shape id="_x0000_s1028" type="#_x0000_t75" style="position:absolute;left:0;text-align:left;margin-left:-68.4pt;margin-top:9pt;width:776.35pt;height:346.25pt;z-index:251659264;mso-position-horizontal-relative:text;mso-position-vertical-relative:text" wrapcoords="11049 0 6984 616 6984 1791 -25 1959 -25 7498 3392 8058 5188 8058 3891 8394 3691 8506 3691 8953 -25 9065 -25 14605 2644 15221 3691 15221 25 16060 25 21544 3143 21544 8231 21488 17909 20928 17884 19753 20128 18858 20128 16116 20552 16116 21600 15501 21600 8674 16387 8058 16387 5372 17036 5372 17909 4868 17933 672 17185 504 14117 0 11049 0">
+          <v:shape id="_x0000_s1028" type="#_x0000_t75" style="position:absolute;left:0;text-align:left;margin-left:-72.6pt;margin-top:2.1pt;width:776.35pt;height:346.25pt;z-index:251659264;mso-position-horizontal-relative:text;mso-position-vertical-relative:text" wrapcoords="11049 0 6984 616 6984 1791 -25 1959 -25 7498 3392 8058 5188 8058 3891 8394 3691 8506 3691 8953 -25 9065 -25 14605 2644 15221 3691 15221 25 16060 25 21544 3143 21544 8231 21488 17909 20928 17884 19753 20128 18858 20128 16116 20552 16116 21600 15501 21600 8674 16387 8058 16387 5372 17036 5372 17909 4868 17933 672 17185 504 14117 0 11049 0">
             <v:imagedata r:id="rId6" o:title=""/>
             <w10:wrap type="tight"/>
           </v:shape>
-          <o:OLEObject Type="Embed" ProgID="Visio.Drawing.15" ShapeID="_x0000_s1028" DrawAspect="Content" ObjectID="_1458663615" r:id="rId7"/>
+          <o:OLEObject Type="Embed" ProgID="Visio.Drawing.15" ShapeID="_x0000_s1028" DrawAspect="Content" ObjectID="_1458985976" r:id="rId7"/>
         </w:pict>
       </w:r>
+      <w:bookmarkEnd w:id="0"/>
+    </w:p>
+    <w:p>
+      <w:pPr>
+        <w:jc w:val="both"/>
+        <w:rPr>
+          <w:sz w:val="24"/>
+          <w:szCs w:val="24"/>
+        </w:rPr>
+      </w:pPr>
+    </w:p>
+    <w:p>
+      <w:pPr>
+        <w:jc w:val="both"/>
+        <w:rPr>
+          <w:sz w:val="24"/>
+          <w:szCs w:val="24"/>
+        </w:rPr>
+      </w:pPr>
+    </w:p>
+    <w:p>
+      <w:pPr>
+        <w:jc w:val="both"/>
+        <w:rPr>
+          <w:sz w:val="24"/>
+          <w:szCs w:val="24"/>
+        </w:rPr>
+      </w:pPr>
+    </w:p>
+    <w:p>
+      <w:pPr>
+        <w:jc w:val="both"/>
+        <w:rPr>
+          <w:sz w:val="24"/>
+          <w:szCs w:val="24"/>
+        </w:rPr>
+      </w:pPr>
+    </w:p>
+    <w:p>
+      <w:pPr>
+        <w:jc w:val="both"/>
+        <w:rPr>
+          <w:sz w:val="24"/>
+          <w:szCs w:val="24"/>
+        </w:rPr>
+      </w:pPr>
+    </w:p>
+    <w:p>
+      <w:pPr>
+        <w:jc w:val="both"/>
+        <w:rPr>
+          <w:sz w:val="24"/>
+          <w:szCs w:val="24"/>
+        </w:rPr>
+      </w:pPr>
+    </w:p>
+    <w:p>
+      <w:pPr>
+        <w:jc w:val="both"/>
+        <w:rPr>
+          <w:sz w:val="24"/>
+          <w:szCs w:val="24"/>
+        </w:rPr>
+      </w:pPr>
+    </w:p>
+    <w:p>
+      <w:pPr>
+        <w:jc w:val="both"/>
+        <w:rPr>
+          <w:sz w:val="24"/>
+          <w:szCs w:val="24"/>
+        </w:rPr>
+      </w:pPr>
+    </w:p>
+    <w:p>
+      <w:pPr>
+        <w:jc w:val="both"/>
+        <w:rPr>
+          <w:sz w:val="24"/>
+          <w:szCs w:val="24"/>
+        </w:rPr>
+      </w:pPr>
     </w:p>
     <w:sectPr>
       <w:pgSz w:w="15840" w:h="12240" w:orient="landscape"/>
@@ -841,7 +896,7 @@
 </file>
 
 <file path=customXml/itemProps1.xml><?xml version="1.0" encoding="utf-8"?>
-<ds:datastoreItem xmlns:ds="http://schemas.openxmlformats.org/officeDocument/2006/customXml" ds:itemID="{F50B7682-9812-41DC-B08B-DF9D92572C6A}">
+<ds:datastoreItem xmlns:ds="http://schemas.openxmlformats.org/officeDocument/2006/customXml" ds:itemID="{41079128-025C-4E85-93FD-501EDD86C364}">
   <ds:schemaRefs>
     <ds:schemaRef ds:uri="http://schemas.openxmlformats.org/officeDocument/2006/bibliography"/>
   </ds:schemaRefs>

</xml_diff>